<commit_message>
Update result filt json
</commit_message>
<xml_diff>
--- a/Report/Idea.docx
+++ b/Report/Idea.docx
@@ -430,8 +430,6 @@
         </w:rPr>
         <w:t xml:space="preserve"> (CF giải quyết được 1 số, CB thì không, Social trending thì còn tùy)</w:t>
       </w:r>
-      <w:bookmarkStart w:id="0" w:name="_GoBack"/>
-      <w:bookmarkEnd w:id="0"/>
     </w:p>
     <w:p>
       <w:pPr>
@@ -460,7 +458,88 @@
           <w:sz w:val="28"/>
           <w:szCs w:val="24"/>
         </w:rPr>
-        <w:t>xxxx</w:t>
+        <w:t>Đối tượng người dùng hướng đến</w:t>
+      </w:r>
+    </w:p>
+    <w:p>
+      <w:pPr>
+        <w:ind w:left="360"/>
+        <w:rPr>
+          <w:sz w:val="24"/>
+          <w:szCs w:val="24"/>
+        </w:rPr>
+      </w:pPr>
+      <w:r>
+        <w:rPr>
+          <w:sz w:val="24"/>
+          <w:szCs w:val="24"/>
+        </w:rPr>
+        <w:t xml:space="preserve">- </w:t>
+      </w:r>
+      <w:r>
+        <w:rPr>
+          <w:sz w:val="24"/>
+          <w:szCs w:val="24"/>
+        </w:rPr>
+        <w:t xml:space="preserve"> </w:t>
+      </w:r>
+      <w:r>
+        <w:rPr>
+          <w:sz w:val="24"/>
+          <w:szCs w:val="24"/>
+        </w:rPr>
+        <w:t>Đối tượng là những người có nhu cầu đi du lịch nhưng vẫn chưa biết</w:t>
+      </w:r>
+      <w:r>
+        <w:rPr>
+          <w:sz w:val="24"/>
+          <w:szCs w:val="24"/>
+        </w:rPr>
+        <w:t xml:space="preserve"> về </w:t>
+      </w:r>
+      <w:r>
+        <w:rPr>
+          <w:sz w:val="24"/>
+          <w:szCs w:val="24"/>
+        </w:rPr>
+        <w:t>các điểm du lị</w:t>
+      </w:r>
+      <w:r>
+        <w:rPr>
+          <w:sz w:val="24"/>
+          <w:szCs w:val="24"/>
+        </w:rPr>
+        <w:t>ch</w:t>
+      </w:r>
+      <w:r>
+        <w:rPr>
+          <w:sz w:val="24"/>
+          <w:szCs w:val="24"/>
+        </w:rPr>
+        <w:t xml:space="preserve">. Hệ thống cung cấp và recommend những điểm vui chơi, giải trí và tham quan cho khách </w:t>
+      </w:r>
+      <w:bookmarkStart w:id="0" w:name="_GoBack"/>
+      <w:bookmarkEnd w:id="0"/>
+    </w:p>
+    <w:p>
+      <w:pPr>
+        <w:pStyle w:val="ListParagraph"/>
+        <w:numPr>
+          <w:ilvl w:val="0"/>
+          <w:numId w:val="2"/>
+        </w:numPr>
+        <w:rPr>
+          <w:sz w:val="24"/>
+          <w:szCs w:val="24"/>
+        </w:rPr>
+      </w:pPr>
+      <w:r>
+        <w:rPr>
+          <w:b/>
+          <w:sz w:val="28"/>
+          <w:szCs w:val="24"/>
+        </w:rPr>
+        <w:t>xxx</w:t>
       </w:r>
     </w:p>
     <w:sectPr>

</xml_diff>